<commit_message>
Fixed typo in ports name
</commit_message>
<xml_diff>
--- a/SIG01/lab02-kubernetes/Lab02-kubernetes-whiskeyshop-mysql.docx
+++ b/SIG01/lab02-kubernetes/Lab02-kubernetes-whiskeyshop-mysql.docx
@@ -5736,6 +5736,9 @@
         <w:t xml:space="preserve">) and has IP address </w:t>
       </w:r>
       <w:r>
+        <w:rPr>
+          <w:lang w:val="en-US"/>
+        </w:rPr>
         <w:t>172.17.0.5</w:t>
       </w:r>
       <w:r>
@@ -5817,6 +5820,9 @@
         <w:t xml:space="preserve">) and has IP address </w:t>
       </w:r>
       <w:r>
+        <w:rPr>
+          <w:lang w:val="en-US"/>
+        </w:rPr>
         <w:t>172.17.0.6</w:t>
       </w:r>
       <w:r>
@@ -9505,8 +9511,10 @@
         <w:pStyle w:val="Code"/>
       </w:pPr>
       <w:r>
-        <w:t xml:space="preserve">          name: mysql-container</w:t>
-      </w:r>
+        <w:t xml:space="preserve">          name: mysql</w:t>
+      </w:r>
+      <w:bookmarkStart w:id="0" w:name="_GoBack"/>
+      <w:bookmarkEnd w:id="0"/>
     </w:p>
     <w:p>
       <w:pPr>
@@ -12489,25 +12497,7 @@
         <w:rPr>
           <w:lang w:val="en-US"/>
         </w:rPr>
-        <w:t>you can see the Environment variables</w:t>
-      </w:r>
-      <w:r>
-        <w:rPr>
-          <w:lang w:val="en-US"/>
-        </w:rPr>
-        <w:t xml:space="preserve"> that were used, when creating </w:t>
-      </w:r>
-      <w:r>
-        <w:rPr>
-          <w:lang w:val="en-US"/>
-        </w:rPr>
-        <w:t>this Pod/Container</w:t>
-      </w:r>
-      <w:r>
-        <w:rPr>
-          <w:lang w:val="en-US"/>
-        </w:rPr>
-        <w:t>.</w:t>
+        <w:t>you can see the Environment variables that were used, when creating this Pod/Container.</w:t>
       </w:r>
     </w:p>
     <w:p>
@@ -13445,13 +13435,7 @@
         <w:rPr>
           <w:lang w:val="en-US"/>
         </w:rPr>
-        <w:t xml:space="preserve">As a final step in this lab we check the contents of the whiskey table. </w:t>
-      </w:r>
-      <w:r>
-        <w:rPr>
-          <w:lang w:val="en-US"/>
-        </w:rPr>
-        <w:t>For this we use a mysql-client.</w:t>
+        <w:t>As a final step in this lab we check the contents of the whiskey table. For this we use a mysql-client.</w:t>
       </w:r>
     </w:p>
     <w:p>
@@ -13672,8 +13656,6 @@
         </w:rPr>
         <w:t>whiskey-products</w:t>
       </w:r>
-      <w:bookmarkStart w:id="0" w:name="_GoBack"/>
-      <w:bookmarkEnd w:id="0"/>
       <w:r>
         <w:rPr>
           <w:lang w:val="en-US"/>
@@ -13786,6 +13768,7 @@
         <w:docPartUnique/>
       </w:docPartObj>
     </w:sdtPr>
+    <w:sdtEndPr/>
     <w:sdtContent>
       <w:p>
         <w:pPr>
@@ -15147,6 +15130,7 @@
   <w:style w:type="character" w:default="1" w:styleId="DefaultParagraphFont">
     <w:name w:val="Default Paragraph Font"/>
     <w:uiPriority w:val="1"/>
+    <w:semiHidden/>
     <w:unhideWhenUsed/>
   </w:style>
   <w:style w:type="table" w:default="1" w:styleId="TableNormal">

</xml_diff>